<commit_message>
Format manuscript as requested by the editor
</commit_message>
<xml_diff>
--- a/ms/SEQLinkageR2.docx
+++ b/ms/SEQLinkageR2.docx
@@ -16,8 +16,6 @@
           <w:szCs w:val="24"/>
         </w:rPr>
       </w:pPr>
-      <w:bookmarkStart w:id="0" w:name="_GoBack"/>
-      <w:bookmarkEnd w:id="0"/>
       <w:r>
         <w:rPr>
           <w:rFonts w:ascii="Times New Roman" w:hAnsi="Times New Roman"/>
@@ -517,10 +515,10 @@
         <w:spacing w:line="480" w:lineRule="auto"/>
         <w:jc w:val="both"/>
         <w:rPr>
-          <w:rFonts w:ascii="Times New Roman" w:hAnsi="Times New Roman"/>
-          <w:b/>
-          <w:sz w:val="28"/>
-          <w:szCs w:val="16"/>
+          <w:rStyle w:val="Hyperlink"/>
+          <w:rFonts w:ascii="Times New Roman" w:hAnsi="Times New Roman"/>
+          <w:sz w:val="24"/>
+          <w:shd w:val="clear" w:color="auto" w:fill="FFFFFF"/>
         </w:rPr>
       </w:pPr>
       <w:hyperlink r:id="rId8" w:history="1">
@@ -534,344 +532,6 @@
           <w:t>sleal@bcm.edu</w:t>
         </w:r>
       </w:hyperlink>
-      <w:r>
-        <w:rPr>
-          <w:rFonts w:ascii="Times New Roman" w:hAnsi="Times New Roman"/>
-          <w:color w:val="000000"/>
-          <w:sz w:val="24"/>
-          <w:shd w:val="clear" w:color="auto" w:fill="FFFFFF"/>
-        </w:rPr>
-        <w:br w:type="page"/>
-      </w:r>
-      <w:r>
-        <w:rPr>
-          <w:rFonts w:ascii="Times New Roman" w:hAnsi="Times New Roman"/>
-          <w:b/>
-          <w:sz w:val="28"/>
-          <w:szCs w:val="16"/>
-          <w:lang w:eastAsia="en-US"/>
-        </w:rPr>
-        <w:lastRenderedPageBreak/>
-        <w:t>Abstract</w:t>
-      </w:r>
-    </w:p>
-    <w:p>
-      <w:pPr>
-        <w:spacing w:line="360" w:lineRule="auto"/>
-        <w:jc w:val="both"/>
-        <w:rPr>
-          <w:rFonts w:ascii="Times New Roman" w:hAnsi="Times New Roman"/>
-          <w:sz w:val="24"/>
-        </w:rPr>
-      </w:pPr>
-      <w:r>
-        <w:rPr>
-          <w:rFonts w:ascii="Times New Roman" w:hAnsi="Times New Roman"/>
-          <w:sz w:val="24"/>
-        </w:rPr>
-        <w:t xml:space="preserve">Recent advances in next generation sequencing (NGS) make it possible to directly sequence genomes and exomes of individuals with Mendelian diseases and screen sequence data for causal </w:t>
-      </w:r>
-      <w:r>
-        <w:rPr>
-          <w:rFonts w:ascii="Times New Roman" w:hAnsi="Times New Roman"/>
-          <w:sz w:val="24"/>
-        </w:rPr>
-        <w:t>variants</w:t>
-      </w:r>
-      <w:r>
-        <w:rPr>
-          <w:rFonts w:ascii="Times New Roman" w:hAnsi="Times New Roman"/>
-          <w:sz w:val="24"/>
-        </w:rPr>
-        <w:t xml:space="preserve">. With the reduction in cost of NGS, DNA samples from entire families can be sequenced and linkage analysis can be performed directly using NGS data. Inspired by “burden” tests which are used for complex trait rare variant association studies, we developed </w:t>
-      </w:r>
-      <w:r>
-        <w:rPr>
-          <w:rFonts w:ascii="Times New Roman" w:hAnsi="Times New Roman"/>
-          <w:sz w:val="24"/>
-        </w:rPr>
-        <w:t>the</w:t>
-      </w:r>
-      <w:r>
-        <w:rPr>
-          <w:rFonts w:ascii="Times New Roman" w:hAnsi="Times New Roman"/>
-          <w:sz w:val="24"/>
-        </w:rPr>
-        <w:t xml:space="preserve"> collapsed haplotype pattern (CHP) method for linkage analysis. </w:t>
-      </w:r>
-      <w:r>
-        <w:rPr>
-          <w:rFonts w:ascii="Times New Roman" w:hAnsi="Times New Roman"/>
-          <w:sz w:val="24"/>
-        </w:rPr>
-        <w:t>Using data from several deafness genes w</w:t>
-      </w:r>
-      <w:r>
-        <w:rPr>
-          <w:rFonts w:ascii="Times New Roman" w:hAnsi="Times New Roman"/>
-          <w:sz w:val="24"/>
-        </w:rPr>
-        <w:t>e demonstrate</w:t>
-      </w:r>
-      <w:r>
-        <w:rPr>
-          <w:rFonts w:ascii="Times New Roman" w:hAnsi="Times New Roman"/>
-          <w:sz w:val="24"/>
-        </w:rPr>
-        <w:t xml:space="preserve"> </w:t>
-      </w:r>
-      <w:r>
-        <w:rPr>
-          <w:rFonts w:ascii="Times New Roman" w:hAnsi="Times New Roman"/>
-          <w:sz w:val="24"/>
-        </w:rPr>
-        <w:t xml:space="preserve">that the CHP method is substantially more powerful than </w:t>
-      </w:r>
-      <w:r>
-        <w:rPr>
-          <w:rFonts w:ascii="Times New Roman" w:hAnsi="Times New Roman"/>
-          <w:sz w:val="24"/>
-        </w:rPr>
-        <w:t>analyzing individual variants</w:t>
-      </w:r>
-      <w:r>
-        <w:rPr>
-          <w:rFonts w:ascii="Times New Roman" w:hAnsi="Times New Roman"/>
-          <w:sz w:val="24"/>
-        </w:rPr>
-        <w:t xml:space="preserve">. </w:t>
-      </w:r>
-      <w:r>
-        <w:rPr>
-          <w:rFonts w:ascii="Times New Roman" w:hAnsi="Times New Roman"/>
-          <w:sz w:val="24"/>
-        </w:rPr>
-        <w:t>U</w:t>
-      </w:r>
-      <w:r>
-        <w:rPr>
-          <w:rFonts w:ascii="Times New Roman" w:hAnsi="Times New Roman"/>
-          <w:sz w:val="24"/>
-        </w:rPr>
-        <w:t xml:space="preserve">nlike </w:t>
-      </w:r>
-      <w:r>
-        <w:rPr>
-          <w:rFonts w:ascii="Times New Roman" w:hAnsi="Times New Roman"/>
-          <w:sz w:val="24"/>
-        </w:rPr>
-        <w:t>applying NGS data filtering approaches</w:t>
-      </w:r>
-      <w:r>
-        <w:rPr>
-          <w:rFonts w:ascii="Times New Roman" w:hAnsi="Times New Roman"/>
-          <w:sz w:val="24"/>
-        </w:rPr>
-        <w:t>, the CHP method provides statistical</w:t>
-      </w:r>
-      <w:r>
-        <w:rPr>
-          <w:rFonts w:ascii="Times New Roman" w:hAnsi="Times New Roman"/>
-          <w:sz w:val="24"/>
-        </w:rPr>
-        <w:t xml:space="preserve"> evidence of a </w:t>
-      </w:r>
-      <w:r>
-        <w:rPr>
-          <w:rFonts w:ascii="Times New Roman" w:hAnsi="Times New Roman"/>
-          <w:sz w:val="24"/>
-        </w:rPr>
-        <w:t>gene</w:t>
-      </w:r>
-      <w:r>
-        <w:rPr>
-          <w:rFonts w:ascii="Times New Roman" w:hAnsi="Times New Roman"/>
-          <w:sz w:val="24"/>
-        </w:rPr>
-        <w:t>’</w:t>
-      </w:r>
-      <w:r>
-        <w:rPr>
-          <w:rFonts w:ascii="Times New Roman" w:hAnsi="Times New Roman"/>
-          <w:sz w:val="24"/>
-        </w:rPr>
-        <w:t>s</w:t>
-      </w:r>
-      <w:r>
-        <w:rPr>
-          <w:rFonts w:ascii="Times New Roman" w:hAnsi="Times New Roman"/>
-          <w:sz w:val="24"/>
-        </w:rPr>
-        <w:t xml:space="preserve"> </w:t>
-      </w:r>
-      <w:r>
-        <w:rPr>
-          <w:rFonts w:ascii="Times New Roman" w:hAnsi="Times New Roman"/>
-          <w:sz w:val="24"/>
-        </w:rPr>
-        <w:t>involvement in d</w:t>
-      </w:r>
-      <w:r>
-        <w:rPr>
-          <w:rFonts w:ascii="Times New Roman" w:hAnsi="Times New Roman"/>
-          <w:sz w:val="24"/>
-        </w:rPr>
-        <w:t>isease</w:t>
-      </w:r>
-      <w:r>
-        <w:rPr>
-          <w:rFonts w:ascii="Times New Roman" w:hAnsi="Times New Roman"/>
-          <w:sz w:val="24"/>
-        </w:rPr>
-        <w:t xml:space="preserve"> etiology</w:t>
-      </w:r>
-      <w:r>
-        <w:rPr>
-          <w:rFonts w:ascii="Times New Roman" w:hAnsi="Times New Roman"/>
-          <w:sz w:val="24"/>
-        </w:rPr>
-        <w:t xml:space="preserve"> and </w:t>
-      </w:r>
-      <w:r>
-        <w:rPr>
-          <w:rFonts w:ascii="Times New Roman" w:hAnsi="Times New Roman"/>
-          <w:sz w:val="24"/>
-        </w:rPr>
-        <w:t>is also less likely to exclude causal variants in presen</w:t>
-      </w:r>
-      <w:r>
-        <w:rPr>
-          <w:rFonts w:ascii="Times New Roman" w:hAnsi="Times New Roman"/>
-          <w:sz w:val="24"/>
-        </w:rPr>
-        <w:t>ce</w:t>
-      </w:r>
-      <w:r>
-        <w:rPr>
-          <w:rFonts w:ascii="Times New Roman" w:hAnsi="Times New Roman"/>
-          <w:sz w:val="24"/>
-        </w:rPr>
-        <w:t xml:space="preserve"> of phenocopies and/or reduced pene</w:t>
-      </w:r>
-      <w:r>
-        <w:rPr>
-          <w:rFonts w:ascii="Times New Roman" w:hAnsi="Times New Roman"/>
-          <w:sz w:val="24"/>
-        </w:rPr>
-        <w:t>trance</w:t>
-      </w:r>
-      <w:r>
-        <w:rPr>
-          <w:rFonts w:ascii="Times New Roman" w:hAnsi="Times New Roman"/>
-          <w:sz w:val="24"/>
-        </w:rPr>
-        <w:t xml:space="preserve">. </w:t>
-      </w:r>
-      <w:r>
-        <w:rPr>
-          <w:rFonts w:ascii="Times New Roman" w:hAnsi="Times New Roman"/>
-          <w:sz w:val="24"/>
-        </w:rPr>
-        <w:t xml:space="preserve">The CHP method </w:t>
-      </w:r>
-      <w:r>
-        <w:rPr>
-          <w:rFonts w:ascii="Times New Roman" w:hAnsi="Times New Roman"/>
-          <w:sz w:val="24"/>
-        </w:rPr>
-        <w:t xml:space="preserve">was implemented </w:t>
-      </w:r>
-      <w:r>
-        <w:rPr>
-          <w:rFonts w:ascii="Times New Roman" w:hAnsi="Times New Roman"/>
-          <w:sz w:val="24"/>
-        </w:rPr>
-        <w:t>in the SEQLinkage</w:t>
-      </w:r>
-      <w:r>
-        <w:rPr>
-          <w:rFonts w:ascii="Times New Roman" w:hAnsi="Times New Roman"/>
-          <w:sz w:val="24"/>
-        </w:rPr>
-        <w:t xml:space="preserve"> </w:t>
-      </w:r>
-      <w:r>
-        <w:rPr>
-          <w:rFonts w:ascii="Times New Roman" w:hAnsi="Times New Roman"/>
-          <w:sz w:val="24"/>
-        </w:rPr>
-        <w:t xml:space="preserve">software package </w:t>
-      </w:r>
-      <w:r>
-        <w:rPr>
-          <w:rFonts w:ascii="Times New Roman" w:hAnsi="Times New Roman"/>
-          <w:sz w:val="24"/>
-        </w:rPr>
-        <w:t xml:space="preserve">which can perform linkage analysis on NGS data or </w:t>
-      </w:r>
-      <w:r>
-        <w:rPr>
-          <w:rFonts w:ascii="Times New Roman" w:hAnsi="Times New Roman"/>
-          <w:sz w:val="24"/>
-        </w:rPr>
-        <w:t xml:space="preserve">can generate </w:t>
-      </w:r>
-      <w:r>
-        <w:rPr>
-          <w:rFonts w:ascii="Times New Roman" w:hAnsi="Times New Roman"/>
-          <w:sz w:val="24"/>
-        </w:rPr>
-        <w:t>data</w:t>
-      </w:r>
-      <w:r>
-        <w:rPr>
-          <w:rFonts w:ascii="Times New Roman" w:hAnsi="Times New Roman"/>
-          <w:sz w:val="24"/>
-        </w:rPr>
-        <w:t xml:space="preserve"> </w:t>
-      </w:r>
-      <w:r>
-        <w:rPr>
-          <w:rFonts w:ascii="Times New Roman" w:hAnsi="Times New Roman"/>
-          <w:sz w:val="24"/>
-        </w:rPr>
-        <w:t xml:space="preserve">compatible with many linkage analysis </w:t>
-      </w:r>
-      <w:r>
-        <w:rPr>
-          <w:rFonts w:ascii="Times New Roman" w:hAnsi="Times New Roman"/>
-          <w:sz w:val="24"/>
-        </w:rPr>
-        <w:t>programs</w:t>
-      </w:r>
-      <w:r>
-        <w:rPr>
-          <w:rFonts w:ascii="Times New Roman" w:hAnsi="Times New Roman"/>
-          <w:sz w:val="24"/>
-        </w:rPr>
-        <w:t>,</w:t>
-      </w:r>
-      <w:r>
-        <w:rPr>
-          <w:rFonts w:ascii="Times New Roman" w:hAnsi="Times New Roman"/>
-          <w:sz w:val="24"/>
-        </w:rPr>
-        <w:t xml:space="preserve"> reviving </w:t>
-      </w:r>
-      <w:r>
-        <w:rPr>
-          <w:rFonts w:ascii="Times New Roman" w:hAnsi="Times New Roman"/>
-          <w:sz w:val="24"/>
-        </w:rPr>
-        <w:t>them</w:t>
-      </w:r>
-      <w:r>
-        <w:rPr>
-          <w:rFonts w:ascii="Times New Roman" w:hAnsi="Times New Roman"/>
-          <w:sz w:val="24"/>
-        </w:rPr>
-        <w:t xml:space="preserve"> for use in NGS era.</w:t>
-      </w:r>
     </w:p>
     <w:p>
       <w:pPr>
@@ -890,6 +550,388 @@
       <w:r>
         <w:rPr>
           <w:rFonts w:ascii="Times New Roman" w:hAnsi="Times New Roman"/>
+          <w:color w:val="FF0000"/>
+          <w:sz w:val="24"/>
+          <w:shd w:val="clear" w:color="auto" w:fill="FFFFFF"/>
+        </w:rPr>
+        <w:t>Running title: Linkage Method for Next-Generation Sequenc</w:t>
+      </w:r>
+      <w:r>
+        <w:rPr>
+          <w:rFonts w:ascii="Times New Roman" w:hAnsi="Times New Roman"/>
+          <w:color w:val="FF0000"/>
+          <w:sz w:val="24"/>
+          <w:shd w:val="clear" w:color="auto" w:fill="FFFFFF"/>
+        </w:rPr>
+        <w:t>e</w:t>
+      </w:r>
+      <w:bookmarkStart w:id="0" w:name="_GoBack"/>
+      <w:bookmarkEnd w:id="0"/>
+      <w:r>
+        <w:rPr>
+          <w:rFonts w:ascii="Times New Roman" w:hAnsi="Times New Roman"/>
+          <w:color w:val="FF0000"/>
+          <w:sz w:val="24"/>
+          <w:shd w:val="clear" w:color="auto" w:fill="FFFFFF"/>
+        </w:rPr>
+        <w:t xml:space="preserve"> Data</w:t>
+      </w:r>
+      <w:r>
+        <w:rPr>
+          <w:rFonts w:ascii="Times New Roman" w:hAnsi="Times New Roman"/>
+          <w:color w:val="000000"/>
+          <w:sz w:val="24"/>
+          <w:shd w:val="clear" w:color="auto" w:fill="FFFFFF"/>
+        </w:rPr>
+        <w:br w:type="page"/>
+      </w:r>
+      <w:r>
+        <w:rPr>
+          <w:rFonts w:ascii="Times New Roman" w:hAnsi="Times New Roman"/>
+          <w:b/>
+          <w:sz w:val="28"/>
+          <w:szCs w:val="16"/>
+          <w:lang w:eastAsia="en-US"/>
+        </w:rPr>
+        <w:lastRenderedPageBreak/>
+        <w:t>Abstract</w:t>
+      </w:r>
+    </w:p>
+    <w:p>
+      <w:pPr>
+        <w:spacing w:line="360" w:lineRule="auto"/>
+        <w:jc w:val="both"/>
+        <w:rPr>
+          <w:rFonts w:ascii="Times New Roman" w:hAnsi="Times New Roman"/>
+          <w:sz w:val="24"/>
+        </w:rPr>
+      </w:pPr>
+      <w:r>
+        <w:rPr>
+          <w:rFonts w:ascii="Times New Roman" w:hAnsi="Times New Roman"/>
+          <w:sz w:val="24"/>
+        </w:rPr>
+        <w:t xml:space="preserve">Recent advances in next generation sequencing (NGS) make it possible to directly sequence genomes and exomes of individuals with Mendelian diseases and screen sequence data for causal </w:t>
+      </w:r>
+      <w:r>
+        <w:rPr>
+          <w:rFonts w:ascii="Times New Roman" w:hAnsi="Times New Roman"/>
+          <w:sz w:val="24"/>
+        </w:rPr>
+        <w:t>variants</w:t>
+      </w:r>
+      <w:r>
+        <w:rPr>
+          <w:rFonts w:ascii="Times New Roman" w:hAnsi="Times New Roman"/>
+          <w:sz w:val="24"/>
+        </w:rPr>
+        <w:t xml:space="preserve">. With the reduction in cost of NGS, DNA samples from entire families can be sequenced and linkage analysis can be performed directly using NGS data. Inspired by “burden” tests which are used for complex trait rare variant association studies, we developed </w:t>
+      </w:r>
+      <w:r>
+        <w:rPr>
+          <w:rFonts w:ascii="Times New Roman" w:hAnsi="Times New Roman"/>
+          <w:sz w:val="24"/>
+        </w:rPr>
+        <w:t>the</w:t>
+      </w:r>
+      <w:r>
+        <w:rPr>
+          <w:rFonts w:ascii="Times New Roman" w:hAnsi="Times New Roman"/>
+          <w:sz w:val="24"/>
+        </w:rPr>
+        <w:t xml:space="preserve"> collapsed haplotype pattern (CHP) method for linkage analysis. </w:t>
+      </w:r>
+      <w:r>
+        <w:rPr>
+          <w:rFonts w:ascii="Times New Roman" w:hAnsi="Times New Roman"/>
+          <w:sz w:val="24"/>
+        </w:rPr>
+        <w:t>Using data from several deafness genes w</w:t>
+      </w:r>
+      <w:r>
+        <w:rPr>
+          <w:rFonts w:ascii="Times New Roman" w:hAnsi="Times New Roman"/>
+          <w:sz w:val="24"/>
+        </w:rPr>
+        <w:t>e demonstrate</w:t>
+      </w:r>
+      <w:r>
+        <w:rPr>
+          <w:rFonts w:ascii="Times New Roman" w:hAnsi="Times New Roman"/>
+          <w:sz w:val="24"/>
+        </w:rPr>
+        <w:t xml:space="preserve"> </w:t>
+      </w:r>
+      <w:r>
+        <w:rPr>
+          <w:rFonts w:ascii="Times New Roman" w:hAnsi="Times New Roman"/>
+          <w:sz w:val="24"/>
+        </w:rPr>
+        <w:t xml:space="preserve">that the CHP method is substantially more powerful than </w:t>
+      </w:r>
+      <w:r>
+        <w:rPr>
+          <w:rFonts w:ascii="Times New Roman" w:hAnsi="Times New Roman"/>
+          <w:sz w:val="24"/>
+        </w:rPr>
+        <w:t>analyzing individual variants</w:t>
+      </w:r>
+      <w:r>
+        <w:rPr>
+          <w:rFonts w:ascii="Times New Roman" w:hAnsi="Times New Roman"/>
+          <w:sz w:val="24"/>
+        </w:rPr>
+        <w:t xml:space="preserve">. </w:t>
+      </w:r>
+      <w:r>
+        <w:rPr>
+          <w:rFonts w:ascii="Times New Roman" w:hAnsi="Times New Roman"/>
+          <w:sz w:val="24"/>
+        </w:rPr>
+        <w:t>U</w:t>
+      </w:r>
+      <w:r>
+        <w:rPr>
+          <w:rFonts w:ascii="Times New Roman" w:hAnsi="Times New Roman"/>
+          <w:sz w:val="24"/>
+        </w:rPr>
+        <w:t xml:space="preserve">nlike </w:t>
+      </w:r>
+      <w:r>
+        <w:rPr>
+          <w:rFonts w:ascii="Times New Roman" w:hAnsi="Times New Roman"/>
+          <w:sz w:val="24"/>
+        </w:rPr>
+        <w:t>applying NGS data filtering approaches</w:t>
+      </w:r>
+      <w:r>
+        <w:rPr>
+          <w:rFonts w:ascii="Times New Roman" w:hAnsi="Times New Roman"/>
+          <w:sz w:val="24"/>
+        </w:rPr>
+        <w:t>, the CHP method provides statistical</w:t>
+      </w:r>
+      <w:r>
+        <w:rPr>
+          <w:rFonts w:ascii="Times New Roman" w:hAnsi="Times New Roman"/>
+          <w:sz w:val="24"/>
+        </w:rPr>
+        <w:t xml:space="preserve"> evidence of a </w:t>
+      </w:r>
+      <w:r>
+        <w:rPr>
+          <w:rFonts w:ascii="Times New Roman" w:hAnsi="Times New Roman"/>
+          <w:sz w:val="24"/>
+        </w:rPr>
+        <w:t>gene</w:t>
+      </w:r>
+      <w:r>
+        <w:rPr>
+          <w:rFonts w:ascii="Times New Roman" w:hAnsi="Times New Roman"/>
+          <w:sz w:val="24"/>
+        </w:rPr>
+        <w:t>’</w:t>
+      </w:r>
+      <w:r>
+        <w:rPr>
+          <w:rFonts w:ascii="Times New Roman" w:hAnsi="Times New Roman"/>
+          <w:sz w:val="24"/>
+        </w:rPr>
+        <w:t>s</w:t>
+      </w:r>
+      <w:r>
+        <w:rPr>
+          <w:rFonts w:ascii="Times New Roman" w:hAnsi="Times New Roman"/>
+          <w:sz w:val="24"/>
+        </w:rPr>
+        <w:t xml:space="preserve"> </w:t>
+      </w:r>
+      <w:r>
+        <w:rPr>
+          <w:rFonts w:ascii="Times New Roman" w:hAnsi="Times New Roman"/>
+          <w:sz w:val="24"/>
+        </w:rPr>
+        <w:t>involvement in d</w:t>
+      </w:r>
+      <w:r>
+        <w:rPr>
+          <w:rFonts w:ascii="Times New Roman" w:hAnsi="Times New Roman"/>
+          <w:sz w:val="24"/>
+        </w:rPr>
+        <w:t>isease</w:t>
+      </w:r>
+      <w:r>
+        <w:rPr>
+          <w:rFonts w:ascii="Times New Roman" w:hAnsi="Times New Roman"/>
+          <w:sz w:val="24"/>
+        </w:rPr>
+        <w:t xml:space="preserve"> etiology</w:t>
+      </w:r>
+      <w:r>
+        <w:rPr>
+          <w:rFonts w:ascii="Times New Roman" w:hAnsi="Times New Roman"/>
+          <w:sz w:val="24"/>
+        </w:rPr>
+        <w:t xml:space="preserve"> and </w:t>
+      </w:r>
+      <w:r>
+        <w:rPr>
+          <w:rFonts w:ascii="Times New Roman" w:hAnsi="Times New Roman"/>
+          <w:sz w:val="24"/>
+        </w:rPr>
+        <w:t>is also less likely to exclude causal variants in presen</w:t>
+      </w:r>
+      <w:r>
+        <w:rPr>
+          <w:rFonts w:ascii="Times New Roman" w:hAnsi="Times New Roman"/>
+          <w:sz w:val="24"/>
+        </w:rPr>
+        <w:t>ce</w:t>
+      </w:r>
+      <w:r>
+        <w:rPr>
+          <w:rFonts w:ascii="Times New Roman" w:hAnsi="Times New Roman"/>
+          <w:sz w:val="24"/>
+        </w:rPr>
+        <w:t xml:space="preserve"> of phenocopies and/or reduced pene</w:t>
+      </w:r>
+      <w:r>
+        <w:rPr>
+          <w:rFonts w:ascii="Times New Roman" w:hAnsi="Times New Roman"/>
+          <w:sz w:val="24"/>
+        </w:rPr>
+        <w:t>trance</w:t>
+      </w:r>
+      <w:r>
+        <w:rPr>
+          <w:rFonts w:ascii="Times New Roman" w:hAnsi="Times New Roman"/>
+          <w:sz w:val="24"/>
+        </w:rPr>
+        <w:t xml:space="preserve">. </w:t>
+      </w:r>
+      <w:r>
+        <w:rPr>
+          <w:rFonts w:ascii="Times New Roman" w:hAnsi="Times New Roman"/>
+          <w:sz w:val="24"/>
+        </w:rPr>
+        <w:t xml:space="preserve">The CHP method </w:t>
+      </w:r>
+      <w:r>
+        <w:rPr>
+          <w:rFonts w:ascii="Times New Roman" w:hAnsi="Times New Roman"/>
+          <w:sz w:val="24"/>
+        </w:rPr>
+        <w:t xml:space="preserve">was implemented </w:t>
+      </w:r>
+      <w:r>
+        <w:rPr>
+          <w:rFonts w:ascii="Times New Roman" w:hAnsi="Times New Roman"/>
+          <w:sz w:val="24"/>
+        </w:rPr>
+        <w:t>in the SEQLinkage</w:t>
+      </w:r>
+      <w:r>
+        <w:rPr>
+          <w:rFonts w:ascii="Times New Roman" w:hAnsi="Times New Roman"/>
+          <w:sz w:val="24"/>
+        </w:rPr>
+        <w:t xml:space="preserve"> </w:t>
+      </w:r>
+      <w:r>
+        <w:rPr>
+          <w:rFonts w:ascii="Times New Roman" w:hAnsi="Times New Roman"/>
+          <w:sz w:val="24"/>
+        </w:rPr>
+        <w:t xml:space="preserve">software package </w:t>
+      </w:r>
+      <w:r>
+        <w:rPr>
+          <w:rFonts w:ascii="Times New Roman" w:hAnsi="Times New Roman"/>
+          <w:sz w:val="24"/>
+        </w:rPr>
+        <w:t xml:space="preserve">which can perform linkage analysis on NGS data or </w:t>
+      </w:r>
+      <w:r>
+        <w:rPr>
+          <w:rFonts w:ascii="Times New Roman" w:hAnsi="Times New Roman"/>
+          <w:sz w:val="24"/>
+        </w:rPr>
+        <w:t xml:space="preserve">can generate </w:t>
+      </w:r>
+      <w:r>
+        <w:rPr>
+          <w:rFonts w:ascii="Times New Roman" w:hAnsi="Times New Roman"/>
+          <w:sz w:val="24"/>
+        </w:rPr>
+        <w:t>data</w:t>
+      </w:r>
+      <w:r>
+        <w:rPr>
+          <w:rFonts w:ascii="Times New Roman" w:hAnsi="Times New Roman"/>
+          <w:sz w:val="24"/>
+        </w:rPr>
+        <w:t xml:space="preserve"> </w:t>
+      </w:r>
+      <w:r>
+        <w:rPr>
+          <w:rFonts w:ascii="Times New Roman" w:hAnsi="Times New Roman"/>
+          <w:sz w:val="24"/>
+        </w:rPr>
+        <w:t xml:space="preserve">compatible with many linkage analysis </w:t>
+      </w:r>
+      <w:r>
+        <w:rPr>
+          <w:rFonts w:ascii="Times New Roman" w:hAnsi="Times New Roman"/>
+          <w:sz w:val="24"/>
+        </w:rPr>
+        <w:t>programs</w:t>
+      </w:r>
+      <w:r>
+        <w:rPr>
+          <w:rFonts w:ascii="Times New Roman" w:hAnsi="Times New Roman"/>
+          <w:sz w:val="24"/>
+        </w:rPr>
+        <w:t>,</w:t>
+      </w:r>
+      <w:r>
+        <w:rPr>
+          <w:rFonts w:ascii="Times New Roman" w:hAnsi="Times New Roman"/>
+          <w:sz w:val="24"/>
+        </w:rPr>
+        <w:t xml:space="preserve"> reviving </w:t>
+      </w:r>
+      <w:r>
+        <w:rPr>
+          <w:rFonts w:ascii="Times New Roman" w:hAnsi="Times New Roman"/>
+          <w:sz w:val="24"/>
+        </w:rPr>
+        <w:t>them</w:t>
+      </w:r>
+      <w:r>
+        <w:rPr>
+          <w:rFonts w:ascii="Times New Roman" w:hAnsi="Times New Roman"/>
+          <w:sz w:val="24"/>
+        </w:rPr>
+        <w:t xml:space="preserve"> for use in NGS era.</w:t>
+      </w:r>
+    </w:p>
+    <w:p>
+      <w:pPr>
+        <w:tabs>
+          <w:tab w:val="left" w:pos="6570"/>
+        </w:tabs>
+        <w:spacing w:line="480" w:lineRule="auto"/>
+        <w:jc w:val="both"/>
+        <w:rPr>
+          <w:rFonts w:ascii="Times New Roman" w:hAnsi="Times New Roman"/>
+          <w:b/>
+          <w:sz w:val="28"/>
+          <w:szCs w:val="16"/>
+        </w:rPr>
+      </w:pPr>
+      <w:r>
+        <w:rPr>
+          <w:rFonts w:ascii="Times New Roman" w:hAnsi="Times New Roman"/>
           <w:b/>
           <w:sz w:val="28"/>
           <w:szCs w:val="16"/>
@@ -1455,8 +1497,15 @@
           <w:rFonts w:ascii="Times New Roman" w:hAnsi="Times New Roman"/>
           <w:sz w:val="24"/>
         </w:rPr>
+        <w:t xml:space="preserve">have a higher </w:t>
+      </w:r>
+      <w:r>
+        <w:rPr>
+          <w:rFonts w:ascii="Times New Roman" w:hAnsi="Times New Roman"/>
+          <w:sz w:val="24"/>
+        </w:rPr>
         <w:lastRenderedPageBreak/>
-        <w:t xml:space="preserve">have a higher heterozygosity </w:t>
+        <w:t xml:space="preserve">heterozygosity </w:t>
       </w:r>
       <w:r>
         <w:rPr>
@@ -1911,7 +1960,7 @@
           <w:rFonts w:ascii="Times New Roman" w:hAnsi="Times New Roman"/>
           <w:sz w:val="24"/>
         </w:rPr>
-        <w:t xml:space="preserve">. An improved version of the Lander-Green </w:t>
+        <w:t xml:space="preserve">. An improved version of the Lander-Green algorithm </w:t>
       </w:r>
       <w:r>
         <w:rPr>
@@ -1919,7 +1968,7 @@
           <w:sz w:val="24"/>
         </w:rPr>
         <w:lastRenderedPageBreak/>
-        <w:t>algorithm for genetic phasing is applied to reconstruct haplotypes in the pedigrees</w:t>
+        <w:t>for genetic phasing is applied to reconstruct haplotypes in the pedigrees</w:t>
       </w:r>
       <w:r>
         <w:rPr>
@@ -2300,15 +2349,7 @@
           <w:rFonts w:ascii="Times New Roman" w:hAnsi="Times New Roman"/>
           <w:sz w:val="24"/>
         </w:rPr>
-        <w:t xml:space="preserve">, the minor </w:t>
-      </w:r>
-      <w:r>
-        <w:rPr>
-          <w:rFonts w:ascii="Times New Roman" w:hAnsi="Times New Roman"/>
-          <w:sz w:val="24"/>
-        </w:rPr>
-        <w:lastRenderedPageBreak/>
-        <w:t xml:space="preserve">allele counts </w:t>
+        <w:t xml:space="preserve">, the minor allele counts </w:t>
       </w:r>
       <w:r>
         <w:rPr>
@@ -2364,10 +2405,10 @@
             <v:path o:extrusionok="f" gradientshapeok="t" o:connecttype="rect"/>
             <o:lock v:ext="edit" aspectratio="t"/>
           </v:shapetype>
-          <v:shape id="_x0000_i1025" type="#_x0000_t75" style="width:79.5pt;height:21.5pt" o:ole="">
+          <v:shape id="_x0000_i1025" type="#_x0000_t75" style="width:79.2pt;height:21.6pt" o:ole="">
             <v:imagedata r:id="rId9" o:title=""/>
           </v:shape>
-          <o:OLEObject Type="Embed" ProgID="Equation.DSMT4" ShapeID="_x0000_i1025" DrawAspect="Content" ObjectID="_1484144107" r:id="rId10"/>
+          <o:OLEObject Type="Embed" ProgID="Equation.DSMT4" ShapeID="_x0000_i1025" DrawAspect="Content" ObjectID="_1484467547" r:id="rId10"/>
         </w:object>
       </w:r>
       <w:r>
@@ -2384,10 +2425,10 @@
           <w:sz w:val="24"/>
         </w:rPr>
         <w:object w:dxaOrig="480" w:dyaOrig="360">
-          <v:shape id="_x0000_i1026" type="#_x0000_t75" style="width:21.5pt;height:14.5pt" o:ole="">
+          <v:shape id="_x0000_i1026" type="#_x0000_t75" style="width:21.6pt;height:14.4pt" o:ole="">
             <v:imagedata r:id="rId11" o:title=""/>
           </v:shape>
-          <o:OLEObject Type="Embed" ProgID="Equation.DSMT4" ShapeID="_x0000_i1026" DrawAspect="Content" ObjectID="_1484144108" r:id="rId12"/>
+          <o:OLEObject Type="Embed" ProgID="Equation.DSMT4" ShapeID="_x0000_i1026" DrawAspect="Content" ObjectID="_1484467548" r:id="rId12"/>
         </w:object>
       </w:r>
       <w:r>
@@ -2419,10 +2460,10 @@
           <w:sz w:val="24"/>
         </w:rPr>
         <w:object w:dxaOrig="560" w:dyaOrig="360">
-          <v:shape id="_x0000_i1027" type="#_x0000_t75" style="width:28.5pt;height:14.5pt" o:ole="">
+          <v:shape id="_x0000_i1027" type="#_x0000_t75" style="width:28.8pt;height:14.4pt" o:ole="">
             <v:imagedata r:id="rId13" o:title=""/>
           </v:shape>
-          <o:OLEObject Type="Embed" ProgID="Equation.DSMT4" ShapeID="_x0000_i1027" DrawAspect="Content" ObjectID="_1484144109" r:id="rId14"/>
+          <o:OLEObject Type="Embed" ProgID="Equation.DSMT4" ShapeID="_x0000_i1027" DrawAspect="Content" ObjectID="_1484467549" r:id="rId14"/>
         </w:object>
       </w:r>
       <w:r>
@@ -2504,10 +2545,10 @@
           <w:sz w:val="24"/>
         </w:rPr>
         <w:object w:dxaOrig="300" w:dyaOrig="360">
-          <v:shape id="_x0000_i1028" type="#_x0000_t75" style="width:14.5pt;height:14.5pt" o:ole="">
+          <v:shape id="_x0000_i1028" type="#_x0000_t75" style="width:14.4pt;height:14.4pt" o:ole="">
             <v:imagedata r:id="rId15" o:title=""/>
           </v:shape>
-          <o:OLEObject Type="Embed" ProgID="Equation.DSMT4" ShapeID="_x0000_i1028" DrawAspect="Content" ObjectID="_1484144110" r:id="rId16"/>
+          <o:OLEObject Type="Embed" ProgID="Equation.DSMT4" ShapeID="_x0000_i1028" DrawAspect="Content" ObjectID="_1484467550" r:id="rId16"/>
         </w:object>
       </w:r>
       <w:r>
@@ -2524,10 +2565,10 @@
           <w:sz w:val="24"/>
         </w:rPr>
         <w:object w:dxaOrig="340" w:dyaOrig="380">
-          <v:shape id="_x0000_i1029" type="#_x0000_t75" style="width:14.5pt;height:21.5pt" o:ole="">
+          <v:shape id="_x0000_i1029" type="#_x0000_t75" style="width:14.4pt;height:21.6pt" o:ole="">
             <v:imagedata r:id="rId17" o:title=""/>
           </v:shape>
-          <o:OLEObject Type="Embed" ProgID="Equation.DSMT4" ShapeID="_x0000_i1029" DrawAspect="Content" ObjectID="_1484144111" r:id="rId18"/>
+          <o:OLEObject Type="Embed" ProgID="Equation.DSMT4" ShapeID="_x0000_i1029" DrawAspect="Content" ObjectID="_1484467551" r:id="rId18"/>
         </w:object>
       </w:r>
       <w:r>
@@ -2544,10 +2585,10 @@
           <w:sz w:val="24"/>
         </w:rPr>
         <w:object w:dxaOrig="3720" w:dyaOrig="440">
-          <v:shape id="_x0000_i1030" type="#_x0000_t75" style="width:187pt;height:21.5pt" o:ole="">
+          <v:shape id="_x0000_i1030" type="#_x0000_t75" style="width:187.2pt;height:21.6pt" o:ole="">
             <v:imagedata r:id="rId19" o:title=""/>
           </v:shape>
-          <o:OLEObject Type="Embed" ProgID="Equation.DSMT4" ShapeID="_x0000_i1030" DrawAspect="Content" ObjectID="_1484144112" r:id="rId20"/>
+          <o:OLEObject Type="Embed" ProgID="Equation.DSMT4" ShapeID="_x0000_i1030" DrawAspect="Content" ObjectID="_1484467552" r:id="rId20"/>
         </w:object>
       </w:r>
       <w:r>
@@ -2564,10 +2605,10 @@
           <w:sz w:val="24"/>
         </w:rPr>
         <w:object w:dxaOrig="260" w:dyaOrig="400">
-          <v:shape id="_x0000_i1031" type="#_x0000_t75" style="width:14.5pt;height:21.5pt" o:ole="">
+          <v:shape id="_x0000_i1031" type="#_x0000_t75" style="width:14.4pt;height:21.6pt" o:ole="">
             <v:imagedata r:id="rId21" o:title=""/>
           </v:shape>
-          <o:OLEObject Type="Embed" ProgID="Equation.DSMT4" ShapeID="_x0000_i1031" DrawAspect="Content" ObjectID="_1484144113" r:id="rId22"/>
+          <o:OLEObject Type="Embed" ProgID="Equation.DSMT4" ShapeID="_x0000_i1031" DrawAspect="Content" ObjectID="_1484467553" r:id="rId22"/>
         </w:object>
       </w:r>
       <w:r>
@@ -2584,10 +2625,10 @@
           <w:sz w:val="24"/>
         </w:rPr>
         <w:object w:dxaOrig="240" w:dyaOrig="260">
-          <v:shape id="_x0000_i1032" type="#_x0000_t75" style="width:14.5pt;height:14.5pt" o:ole="">
+          <v:shape id="_x0000_i1032" type="#_x0000_t75" style="width:14.4pt;height:14.4pt" o:ole="">
             <v:imagedata r:id="rId23" o:title=""/>
           </v:shape>
-          <o:OLEObject Type="Embed" ProgID="Equation.DSMT4" ShapeID="_x0000_i1032" DrawAspect="Content" ObjectID="_1484144114" r:id="rId24"/>
+          <o:OLEObject Type="Embed" ProgID="Equation.DSMT4" ShapeID="_x0000_i1032" DrawAspect="Content" ObjectID="_1484467554" r:id="rId24"/>
         </w:object>
       </w:r>
       <w:r>
@@ -2604,10 +2645,10 @@
           <w:sz w:val="24"/>
         </w:rPr>
         <w:object w:dxaOrig="279" w:dyaOrig="279">
-          <v:shape id="_x0000_i1033" type="#_x0000_t75" style="width:14.5pt;height:14.5pt" o:ole="">
+          <v:shape id="_x0000_i1033" type="#_x0000_t75" style="width:14.4pt;height:14.4pt" o:ole="">
             <v:imagedata r:id="rId25" o:title=""/>
           </v:shape>
-          <o:OLEObject Type="Embed" ProgID="Equation.DSMT4" ShapeID="_x0000_i1033" DrawAspect="Content" ObjectID="_1484144115" r:id="rId26"/>
+          <o:OLEObject Type="Embed" ProgID="Equation.DSMT4" ShapeID="_x0000_i1033" DrawAspect="Content" ObjectID="_1484467555" r:id="rId26"/>
         </w:object>
       </w:r>
       <w:r>
@@ -2666,10 +2707,10 @@
           <w:sz w:val="24"/>
         </w:rPr>
         <w:object w:dxaOrig="2900" w:dyaOrig="360">
-          <v:shape id="_x0000_i1034" type="#_x0000_t75" style="width:2in;height:14.5pt" o:ole="">
+          <v:shape id="_x0000_i1034" type="#_x0000_t75" style="width:2in;height:14.4pt" o:ole="">
             <v:imagedata r:id="rId27" o:title=""/>
           </v:shape>
-          <o:OLEObject Type="Embed" ProgID="Equation.DSMT4" ShapeID="_x0000_i1034" DrawAspect="Content" ObjectID="_1484144116" r:id="rId28"/>
+          <o:OLEObject Type="Embed" ProgID="Equation.DSMT4" ShapeID="_x0000_i1034" DrawAspect="Content" ObjectID="_1484467556" r:id="rId28"/>
         </w:object>
       </w:r>
       <w:r>
@@ -2693,10 +2734,10 @@
           <w:sz w:val="24"/>
         </w:rPr>
         <w:object w:dxaOrig="1400" w:dyaOrig="380">
-          <v:shape id="_x0000_i1035" type="#_x0000_t75" style="width:1in;height:21.5pt" o:ole="">
+          <v:shape id="_x0000_i1035" type="#_x0000_t75" style="width:1in;height:21.6pt" o:ole="">
             <v:imagedata r:id="rId29" o:title=""/>
           </v:shape>
-          <o:OLEObject Type="Embed" ProgID="Equation.DSMT4" ShapeID="_x0000_i1035" DrawAspect="Content" ObjectID="_1484144117" r:id="rId30"/>
+          <o:OLEObject Type="Embed" ProgID="Equation.DSMT4" ShapeID="_x0000_i1035" DrawAspect="Content" ObjectID="_1484467557" r:id="rId30"/>
         </w:object>
       </w:r>
       <w:r>
@@ -2755,10 +2796,10 @@
           <w:sz w:val="24"/>
         </w:rPr>
         <w:object w:dxaOrig="2360" w:dyaOrig="380">
-          <v:shape id="_x0000_i1036" type="#_x0000_t75" style="width:122.5pt;height:21.5pt" o:ole="">
+          <v:shape id="_x0000_i1036" type="#_x0000_t75" style="width:122.4pt;height:21.6pt" o:ole="">
             <v:imagedata r:id="rId31" o:title=""/>
           </v:shape>
-          <o:OLEObject Type="Embed" ProgID="Equation.DSMT4" ShapeID="_x0000_i1036" DrawAspect="Content" ObjectID="_1484144118" r:id="rId32"/>
+          <o:OLEObject Type="Embed" ProgID="Equation.DSMT4" ShapeID="_x0000_i1036" DrawAspect="Content" ObjectID="_1484467558" r:id="rId32"/>
         </w:object>
       </w:r>
       <w:r>
@@ -3119,7 +3160,155 @@
           <w:sz w:val="24"/>
           <w:szCs w:val="24"/>
         </w:rPr>
-        <w:t xml:space="preserve">impairment </w:t>
+        <w:t>impairment (NSHI)</w:t>
+      </w:r>
+      <w:r>
+        <w:rPr>
+          <w:rFonts w:ascii="Times New Roman" w:hAnsi="Times New Roman"/>
+          <w:sz w:val="24"/>
+          <w:szCs w:val="24"/>
+        </w:rPr>
+        <w:t xml:space="preserve"> genes</w:t>
+      </w:r>
+      <w:r>
+        <w:rPr>
+          <w:rFonts w:ascii="Times New Roman" w:hAnsi="Times New Roman"/>
+          <w:sz w:val="24"/>
+          <w:szCs w:val="24"/>
+        </w:rPr>
+        <w:t xml:space="preserve">: two autosomal recessive genes </w:t>
+      </w:r>
+      <w:r>
+        <w:rPr>
+          <w:rFonts w:ascii="Times New Roman" w:hAnsi="Times New Roman"/>
+          <w:i/>
+          <w:sz w:val="24"/>
+          <w:szCs w:val="24"/>
+        </w:rPr>
+        <w:t xml:space="preserve">GJB2 </w:t>
+      </w:r>
+      <w:r>
+        <w:rPr>
+          <w:rFonts w:ascii="Times New Roman" w:hAnsi="Times New Roman"/>
+          <w:sz w:val="24"/>
+          <w:szCs w:val="24"/>
+        </w:rPr>
+        <w:t xml:space="preserve">and </w:t>
+      </w:r>
+      <w:r>
+        <w:rPr>
+          <w:rFonts w:ascii="Times New Roman" w:hAnsi="Times New Roman"/>
+          <w:i/>
+          <w:sz w:val="24"/>
+          <w:szCs w:val="24"/>
+        </w:rPr>
+        <w:t>SLC26A4</w:t>
+      </w:r>
+      <w:r>
+        <w:rPr>
+          <w:rFonts w:ascii="Times New Roman" w:hAnsi="Times New Roman"/>
+          <w:sz w:val="24"/>
+          <w:szCs w:val="24"/>
+        </w:rPr>
+        <w:t xml:space="preserve">, and two autosomal dominant genes </w:t>
+      </w:r>
+      <w:r>
+        <w:rPr>
+          <w:rFonts w:ascii="Times New Roman" w:hAnsi="Times New Roman"/>
+          <w:i/>
+          <w:sz w:val="24"/>
+          <w:szCs w:val="24"/>
+        </w:rPr>
+        <w:t>MYO7A</w:t>
+      </w:r>
+      <w:r>
+        <w:rPr>
+          <w:rFonts w:ascii="Times New Roman" w:hAnsi="Times New Roman"/>
+          <w:sz w:val="24"/>
+          <w:szCs w:val="24"/>
+        </w:rPr>
+        <w:t xml:space="preserve"> and </w:t>
+      </w:r>
+      <w:r>
+        <w:rPr>
+          <w:rFonts w:ascii="Times New Roman" w:hAnsi="Times New Roman"/>
+          <w:i/>
+          <w:sz w:val="24"/>
+          <w:szCs w:val="24"/>
+        </w:rPr>
+        <w:t>MYH9</w:t>
+      </w:r>
+      <w:r>
+        <w:rPr>
+          <w:rFonts w:ascii="Times New Roman" w:hAnsi="Times New Roman"/>
+          <w:sz w:val="24"/>
+          <w:szCs w:val="24"/>
+        </w:rPr>
+        <w:t xml:space="preserve">. </w:t>
+      </w:r>
+      <w:r>
+        <w:rPr>
+          <w:rFonts w:ascii="Times New Roman" w:hAnsi="Times New Roman"/>
+          <w:sz w:val="24"/>
+          <w:szCs w:val="24"/>
+        </w:rPr>
+        <w:t>Two-</w:t>
+      </w:r>
+      <w:r>
+        <w:rPr>
+          <w:rFonts w:ascii="Times New Roman" w:hAnsi="Times New Roman"/>
+          <w:sz w:val="24"/>
+          <w:szCs w:val="24"/>
+        </w:rPr>
+        <w:t>generatio</w:t>
+      </w:r>
+      <w:r>
+        <w:rPr>
+          <w:rFonts w:ascii="Times New Roman" w:hAnsi="Times New Roman"/>
+          <w:sz w:val="24"/>
+          <w:szCs w:val="24"/>
+        </w:rPr>
+        <w:t>n</w:t>
+      </w:r>
+      <w:r>
+        <w:rPr>
+          <w:rFonts w:ascii="Times New Roman" w:hAnsi="Times New Roman"/>
+          <w:sz w:val="24"/>
+          <w:szCs w:val="24"/>
+        </w:rPr>
+        <w:t xml:space="preserve"> pedigrees</w:t>
+      </w:r>
+      <w:r>
+        <w:rPr>
+          <w:rFonts w:ascii="Times New Roman" w:hAnsi="Times New Roman"/>
+          <w:sz w:val="24"/>
+          <w:szCs w:val="24"/>
+        </w:rPr>
+        <w:t xml:space="preserve"> were simulated</w:t>
+      </w:r>
+      <w:r>
+        <w:rPr>
+          <w:rFonts w:ascii="Times New Roman" w:hAnsi="Times New Roman"/>
+          <w:sz w:val="24"/>
+          <w:szCs w:val="24"/>
+        </w:rPr>
+        <w:t xml:space="preserve">, </w:t>
+      </w:r>
+      <w:r>
+        <w:rPr>
+          <w:rFonts w:ascii="Times New Roman" w:hAnsi="Times New Roman"/>
+          <w:sz w:val="24"/>
+          <w:szCs w:val="24"/>
+        </w:rPr>
+        <w:t xml:space="preserve">with </w:t>
+      </w:r>
+      <w:r>
+        <w:rPr>
+          <w:rFonts w:ascii="Times New Roman" w:hAnsi="Times New Roman"/>
+          <w:sz w:val="24"/>
+          <w:szCs w:val="24"/>
+        </w:rPr>
+        <w:t xml:space="preserve">3 to 8 offspring in the </w:t>
       </w:r>
       <w:r>
         <w:rPr>
@@ -3128,155 +3317,7 @@
           <w:szCs w:val="24"/>
         </w:rPr>
         <w:lastRenderedPageBreak/>
-        <w:t>(NSHI)</w:t>
-      </w:r>
-      <w:r>
-        <w:rPr>
-          <w:rFonts w:ascii="Times New Roman" w:hAnsi="Times New Roman"/>
-          <w:sz w:val="24"/>
-          <w:szCs w:val="24"/>
-        </w:rPr>
-        <w:t xml:space="preserve"> genes</w:t>
-      </w:r>
-      <w:r>
-        <w:rPr>
-          <w:rFonts w:ascii="Times New Roman" w:hAnsi="Times New Roman"/>
-          <w:sz w:val="24"/>
-          <w:szCs w:val="24"/>
-        </w:rPr>
-        <w:t xml:space="preserve">: two autosomal recessive genes </w:t>
-      </w:r>
-      <w:r>
-        <w:rPr>
-          <w:rFonts w:ascii="Times New Roman" w:hAnsi="Times New Roman"/>
-          <w:i/>
-          <w:sz w:val="24"/>
-          <w:szCs w:val="24"/>
-        </w:rPr>
-        <w:t xml:space="preserve">GJB2 </w:t>
-      </w:r>
-      <w:r>
-        <w:rPr>
-          <w:rFonts w:ascii="Times New Roman" w:hAnsi="Times New Roman"/>
-          <w:sz w:val="24"/>
-          <w:szCs w:val="24"/>
-        </w:rPr>
-        <w:t xml:space="preserve">and </w:t>
-      </w:r>
-      <w:r>
-        <w:rPr>
-          <w:rFonts w:ascii="Times New Roman" w:hAnsi="Times New Roman"/>
-          <w:i/>
-          <w:sz w:val="24"/>
-          <w:szCs w:val="24"/>
-        </w:rPr>
-        <w:t>SLC26A4</w:t>
-      </w:r>
-      <w:r>
-        <w:rPr>
-          <w:rFonts w:ascii="Times New Roman" w:hAnsi="Times New Roman"/>
-          <w:sz w:val="24"/>
-          <w:szCs w:val="24"/>
-        </w:rPr>
-        <w:t xml:space="preserve">, and two autosomal dominant genes </w:t>
-      </w:r>
-      <w:r>
-        <w:rPr>
-          <w:rFonts w:ascii="Times New Roman" w:hAnsi="Times New Roman"/>
-          <w:i/>
-          <w:sz w:val="24"/>
-          <w:szCs w:val="24"/>
-        </w:rPr>
-        <w:t>MYO7A</w:t>
-      </w:r>
-      <w:r>
-        <w:rPr>
-          <w:rFonts w:ascii="Times New Roman" w:hAnsi="Times New Roman"/>
-          <w:sz w:val="24"/>
-          <w:szCs w:val="24"/>
-        </w:rPr>
-        <w:t xml:space="preserve"> and </w:t>
-      </w:r>
-      <w:r>
-        <w:rPr>
-          <w:rFonts w:ascii="Times New Roman" w:hAnsi="Times New Roman"/>
-          <w:i/>
-          <w:sz w:val="24"/>
-          <w:szCs w:val="24"/>
-        </w:rPr>
-        <w:t>MYH9</w:t>
-      </w:r>
-      <w:r>
-        <w:rPr>
-          <w:rFonts w:ascii="Times New Roman" w:hAnsi="Times New Roman"/>
-          <w:sz w:val="24"/>
-          <w:szCs w:val="24"/>
-        </w:rPr>
-        <w:t xml:space="preserve">. </w:t>
-      </w:r>
-      <w:r>
-        <w:rPr>
-          <w:rFonts w:ascii="Times New Roman" w:hAnsi="Times New Roman"/>
-          <w:sz w:val="24"/>
-          <w:szCs w:val="24"/>
-        </w:rPr>
-        <w:t>Two-</w:t>
-      </w:r>
-      <w:r>
-        <w:rPr>
-          <w:rFonts w:ascii="Times New Roman" w:hAnsi="Times New Roman"/>
-          <w:sz w:val="24"/>
-          <w:szCs w:val="24"/>
-        </w:rPr>
-        <w:t>generatio</w:t>
-      </w:r>
-      <w:r>
-        <w:rPr>
-          <w:rFonts w:ascii="Times New Roman" w:hAnsi="Times New Roman"/>
-          <w:sz w:val="24"/>
-          <w:szCs w:val="24"/>
-        </w:rPr>
-        <w:t>n</w:t>
-      </w:r>
-      <w:r>
-        <w:rPr>
-          <w:rFonts w:ascii="Times New Roman" w:hAnsi="Times New Roman"/>
-          <w:sz w:val="24"/>
-          <w:szCs w:val="24"/>
-        </w:rPr>
-        <w:t xml:space="preserve"> pedigrees</w:t>
-      </w:r>
-      <w:r>
-        <w:rPr>
-          <w:rFonts w:ascii="Times New Roman" w:hAnsi="Times New Roman"/>
-          <w:sz w:val="24"/>
-          <w:szCs w:val="24"/>
-        </w:rPr>
-        <w:t xml:space="preserve"> were simulated</w:t>
-      </w:r>
-      <w:r>
-        <w:rPr>
-          <w:rFonts w:ascii="Times New Roman" w:hAnsi="Times New Roman"/>
-          <w:sz w:val="24"/>
-          <w:szCs w:val="24"/>
-        </w:rPr>
-        <w:t xml:space="preserve">, </w:t>
-      </w:r>
-      <w:r>
-        <w:rPr>
-          <w:rFonts w:ascii="Times New Roman" w:hAnsi="Times New Roman"/>
-          <w:sz w:val="24"/>
-          <w:szCs w:val="24"/>
-        </w:rPr>
-        <w:t xml:space="preserve">with </w:t>
-      </w:r>
-      <w:r>
-        <w:rPr>
-          <w:rFonts w:ascii="Times New Roman" w:hAnsi="Times New Roman"/>
-          <w:sz w:val="24"/>
-          <w:szCs w:val="24"/>
-        </w:rPr>
-        <w:t>3 to 8 offspring in the last generation with the proportions determined by the distribution of number of children per family in the United States in 2012, rescaled s</w:t>
+        <w:t>last generation with the proportions determined by the distribution of number of children per family in the United States in 2012, rescaled s</w:t>
       </w:r>
       <w:r>
         <w:rPr>
@@ -3771,7 +3812,75 @@
           <w:sz w:val="24"/>
           <w:szCs w:val="24"/>
         </w:rPr>
-        <w:t xml:space="preserve">sites under </w:t>
+        <w:t xml:space="preserve">sites under dominant mode of inheritance for </w:t>
+      </w:r>
+      <w:r>
+        <w:rPr>
+          <w:rFonts w:ascii="Times New Roman" w:hAnsi="Times New Roman"/>
+          <w:i/>
+          <w:sz w:val="24"/>
+          <w:szCs w:val="24"/>
+        </w:rPr>
+        <w:t>MYO7A</w:t>
+      </w:r>
+      <w:r>
+        <w:rPr>
+          <w:rFonts w:ascii="Times New Roman" w:hAnsi="Times New Roman"/>
+          <w:sz w:val="24"/>
+          <w:szCs w:val="24"/>
+        </w:rPr>
+        <w:t xml:space="preserve"> and </w:t>
+      </w:r>
+      <w:r>
+        <w:rPr>
+          <w:rFonts w:ascii="Times New Roman" w:hAnsi="Times New Roman"/>
+          <w:i/>
+          <w:sz w:val="24"/>
+          <w:szCs w:val="24"/>
+        </w:rPr>
+        <w:t>MYH9</w:t>
+      </w:r>
+      <w:r>
+        <w:rPr>
+          <w:rFonts w:ascii="Times New Roman" w:hAnsi="Times New Roman"/>
+          <w:sz w:val="24"/>
+          <w:szCs w:val="24"/>
+        </w:rPr>
+        <w:t xml:space="preserve">, and recessive (compound heterozygotes and homozygotes) for </w:t>
+      </w:r>
+      <w:r>
+        <w:rPr>
+          <w:rFonts w:ascii="Times New Roman" w:hAnsi="Times New Roman"/>
+          <w:i/>
+          <w:sz w:val="24"/>
+          <w:szCs w:val="24"/>
+        </w:rPr>
+        <w:t xml:space="preserve">GJB2 </w:t>
+      </w:r>
+      <w:r>
+        <w:rPr>
+          <w:rFonts w:ascii="Times New Roman" w:hAnsi="Times New Roman"/>
+          <w:sz w:val="24"/>
+          <w:szCs w:val="24"/>
+        </w:rPr>
+        <w:t xml:space="preserve">and </w:t>
+      </w:r>
+      <w:r>
+        <w:rPr>
+          <w:rFonts w:ascii="Times New Roman" w:hAnsi="Times New Roman"/>
+          <w:i/>
+          <w:sz w:val="24"/>
+          <w:szCs w:val="24"/>
+        </w:rPr>
+        <w:t>SLC26A4</w:t>
+      </w:r>
+      <w:r>
+        <w:rPr>
+          <w:rFonts w:ascii="Times New Roman" w:hAnsi="Times New Roman"/>
+          <w:sz w:val="24"/>
+          <w:szCs w:val="24"/>
+        </w:rPr>
+        <w:t xml:space="preserve">, assuming complete penetrance. Additionally for each </w:t>
       </w:r>
       <w:r>
         <w:rPr>
@@ -3780,75 +3889,7 @@
           <w:szCs w:val="24"/>
         </w:rPr>
         <w:lastRenderedPageBreak/>
-        <w:t xml:space="preserve">dominant mode of inheritance for </w:t>
-      </w:r>
-      <w:r>
-        <w:rPr>
-          <w:rFonts w:ascii="Times New Roman" w:hAnsi="Times New Roman"/>
-          <w:i/>
-          <w:sz w:val="24"/>
-          <w:szCs w:val="24"/>
-        </w:rPr>
-        <w:t>MYO7A</w:t>
-      </w:r>
-      <w:r>
-        <w:rPr>
-          <w:rFonts w:ascii="Times New Roman" w:hAnsi="Times New Roman"/>
-          <w:sz w:val="24"/>
-          <w:szCs w:val="24"/>
-        </w:rPr>
-        <w:t xml:space="preserve"> and </w:t>
-      </w:r>
-      <w:r>
-        <w:rPr>
-          <w:rFonts w:ascii="Times New Roman" w:hAnsi="Times New Roman"/>
-          <w:i/>
-          <w:sz w:val="24"/>
-          <w:szCs w:val="24"/>
-        </w:rPr>
-        <w:t>MYH9</w:t>
-      </w:r>
-      <w:r>
-        <w:rPr>
-          <w:rFonts w:ascii="Times New Roman" w:hAnsi="Times New Roman"/>
-          <w:sz w:val="24"/>
-          <w:szCs w:val="24"/>
-        </w:rPr>
-        <w:t xml:space="preserve">, and recessive (compound heterozygotes and homozygotes) for </w:t>
-      </w:r>
-      <w:r>
-        <w:rPr>
-          <w:rFonts w:ascii="Times New Roman" w:hAnsi="Times New Roman"/>
-          <w:i/>
-          <w:sz w:val="24"/>
-          <w:szCs w:val="24"/>
-        </w:rPr>
-        <w:t xml:space="preserve">GJB2 </w:t>
-      </w:r>
-      <w:r>
-        <w:rPr>
-          <w:rFonts w:ascii="Times New Roman" w:hAnsi="Times New Roman"/>
-          <w:sz w:val="24"/>
-          <w:szCs w:val="24"/>
-        </w:rPr>
-        <w:t xml:space="preserve">and </w:t>
-      </w:r>
-      <w:r>
-        <w:rPr>
-          <w:rFonts w:ascii="Times New Roman" w:hAnsi="Times New Roman"/>
-          <w:i/>
-          <w:sz w:val="24"/>
-          <w:szCs w:val="24"/>
-        </w:rPr>
-        <w:t>SLC26A4</w:t>
-      </w:r>
-      <w:r>
-        <w:rPr>
-          <w:rFonts w:ascii="Times New Roman" w:hAnsi="Times New Roman"/>
-          <w:sz w:val="24"/>
-          <w:szCs w:val="24"/>
-        </w:rPr>
-        <w:t xml:space="preserve">, assuming complete penetrance. Additionally for each mode of inheritance we allow for allelic heterogeneity among families, i.e., the causal variant site in a gene may not be the same for different families. </w:t>
+        <w:t xml:space="preserve">mode of inheritance we allow for allelic heterogeneity among families, i.e., the causal variant site in a gene may not be the same for different families. </w:t>
       </w:r>
       <w:r>
         <w:rPr>
@@ -4139,10 +4180,10 @@
           <w:szCs w:val="24"/>
         </w:rPr>
         <w:object w:dxaOrig="1140" w:dyaOrig="620">
-          <v:shape id="_x0000_i1037" type="#_x0000_t75" style="width:50.5pt;height:28.5pt" o:ole="">
+          <v:shape id="_x0000_i1037" type="#_x0000_t75" style="width:50.4pt;height:28.8pt" o:ole="">
             <v:imagedata r:id="rId33" o:title=""/>
           </v:shape>
-          <o:OLEObject Type="Embed" ProgID="Equation.DSMT4" ShapeID="_x0000_i1037" DrawAspect="Content" ObjectID="_1484144119" r:id="rId34"/>
+          <o:OLEObject Type="Embed" ProgID="Equation.DSMT4" ShapeID="_x0000_i1037" DrawAspect="Content" ObjectID="_1484467559" r:id="rId34"/>
         </w:object>
       </w:r>
       <w:r>
@@ -4269,10 +4310,10 @@
           <w:position w:val="-6"/>
         </w:rPr>
         <w:object w:dxaOrig="1320" w:dyaOrig="320">
-          <v:shape id="_x0000_i1038" type="#_x0000_t75" style="width:66.1pt;height:15.6pt" o:ole="">
+          <v:shape id="_x0000_i1038" type="#_x0000_t75" style="width:64.8pt;height:14.4pt" o:ole="">
             <v:imagedata r:id="rId35" o:title=""/>
           </v:shape>
-          <o:OLEObject Type="Embed" ProgID="Equation.DSMT4" ShapeID="_x0000_i1038" DrawAspect="Content" ObjectID="_1484144120" r:id="rId36"/>
+          <o:OLEObject Type="Embed" ProgID="Equation.DSMT4" ShapeID="_x0000_i1038" DrawAspect="Content" ObjectID="_1484467560" r:id="rId36"/>
         </w:object>
       </w:r>
       <w:r>
@@ -4296,10 +4337,10 @@
           <w:sz w:val="24"/>
         </w:rPr>
         <w:object w:dxaOrig="2640" w:dyaOrig="320">
-          <v:shape id="_x0000_i1039" type="#_x0000_t75" style="width:132.2pt;height:15.6pt" o:ole="">
+          <v:shape id="_x0000_i1039" type="#_x0000_t75" style="width:129.6pt;height:14.4pt" o:ole="">
             <v:imagedata r:id="rId37" o:title=""/>
           </v:shape>
-          <o:OLEObject Type="Embed" ProgID="Equation.DSMT4" ShapeID="_x0000_i1039" DrawAspect="Content" ObjectID="_1484144121" r:id="rId38"/>
+          <o:OLEObject Type="Embed" ProgID="Equation.DSMT4" ShapeID="_x0000_i1039" DrawAspect="Content" ObjectID="_1484467561" r:id="rId38"/>
         </w:object>
       </w:r>
       <w:r>
@@ -4357,10 +4398,10 @@
           <w:sz w:val="24"/>
         </w:rPr>
         <w:object w:dxaOrig="240" w:dyaOrig="220">
-          <v:shape id="_x0000_i1040" type="#_x0000_t75" style="width:11.8pt;height:11.3pt" o:ole="">
+          <v:shape id="_x0000_i1040" type="#_x0000_t75" style="width:14.4pt;height:14.4pt" o:ole="">
             <v:imagedata r:id="rId39" o:title=""/>
           </v:shape>
-          <o:OLEObject Type="Embed" ProgID="Equation.DSMT4" ShapeID="_x0000_i1040" DrawAspect="Content" ObjectID="_1484144122" r:id="rId40"/>
+          <o:OLEObject Type="Embed" ProgID="Equation.DSMT4" ShapeID="_x0000_i1040" DrawAspect="Content" ObjectID="_1484467562" r:id="rId40"/>
         </w:object>
       </w:r>
       <w:r>
@@ -4378,10 +4419,10 @@
           <w:sz w:val="24"/>
         </w:rPr>
         <w:object w:dxaOrig="940" w:dyaOrig="320">
-          <v:shape id="_x0000_i1041" type="#_x0000_t75" style="width:47.3pt;height:15.6pt" o:ole="">
+          <v:shape id="_x0000_i1041" type="#_x0000_t75" style="width:50.4pt;height:14.4pt" o:ole="">
             <v:imagedata r:id="rId41" o:title=""/>
           </v:shape>
-          <o:OLEObject Type="Embed" ProgID="Equation.DSMT4" ShapeID="_x0000_i1041" DrawAspect="Content" ObjectID="_1484144123" r:id="rId42"/>
+          <o:OLEObject Type="Embed" ProgID="Equation.DSMT4" ShapeID="_x0000_i1041" DrawAspect="Content" ObjectID="_1484467563" r:id="rId42"/>
         </w:object>
       </w:r>
       <w:r>
@@ -4486,131 +4527,138 @@
           <w:color w:val="FF0000"/>
           <w:sz w:val="24"/>
         </w:rPr>
+        <w:t>recombination</w:t>
+      </w:r>
+      <w:r>
+        <w:rPr>
+          <w:rFonts w:ascii="Times New Roman" w:hAnsi="Times New Roman"/>
+          <w:color w:val="FF0000"/>
+          <w:sz w:val="24"/>
+        </w:rPr>
+        <w:t xml:space="preserve">, strong inter-marker LD </w:t>
+      </w:r>
+      <w:r>
+        <w:rPr>
+          <w:rFonts w:ascii="Times New Roman" w:hAnsi="Times New Roman"/>
+          <w:color w:val="FF0000"/>
+          <w:sz w:val="24"/>
+        </w:rPr>
+        <w:t>and</w:t>
+      </w:r>
+      <w:r>
+        <w:rPr>
+          <w:rFonts w:ascii="Times New Roman" w:hAnsi="Times New Roman"/>
+          <w:color w:val="FF0000"/>
+          <w:sz w:val="24"/>
+        </w:rPr>
+        <w:t xml:space="preserve"> missing</w:t>
+      </w:r>
+      <w:r>
+        <w:rPr>
+          <w:rFonts w:ascii="Times New Roman" w:hAnsi="Times New Roman"/>
+          <w:color w:val="FF0000"/>
+          <w:sz w:val="24"/>
+        </w:rPr>
+        <w:t xml:space="preserve"> </w:t>
+      </w:r>
+      <w:r>
+        <w:rPr>
+          <w:rFonts w:ascii="Times New Roman" w:hAnsi="Times New Roman"/>
+          <w:color w:val="FF0000"/>
+          <w:sz w:val="24"/>
+        </w:rPr>
+        <w:t xml:space="preserve">genotype </w:t>
+      </w:r>
+      <w:r>
+        <w:rPr>
+          <w:rFonts w:ascii="Times New Roman" w:hAnsi="Times New Roman"/>
+          <w:color w:val="FF0000"/>
+          <w:sz w:val="24"/>
+        </w:rPr>
+        <w:t>data</w:t>
+      </w:r>
+      <w:r>
+        <w:rPr>
+          <w:rFonts w:ascii="Times New Roman" w:hAnsi="Times New Roman"/>
+          <w:color w:val="FF0000"/>
+          <w:sz w:val="24"/>
+        </w:rPr>
+        <w:t xml:space="preserve">; </w:t>
+      </w:r>
+      <w:r>
+        <w:rPr>
+          <w:rFonts w:ascii="Times New Roman" w:hAnsi="Times New Roman"/>
+          <w:color w:val="FF0000"/>
+          <w:sz w:val="24"/>
+        </w:rPr>
+        <w:t xml:space="preserve">type I error is well controlled and </w:t>
+      </w:r>
+      <w:r>
+        <w:rPr>
+          <w:rFonts w:ascii="Times New Roman" w:hAnsi="Times New Roman"/>
+          <w:color w:val="FF0000"/>
+          <w:sz w:val="24"/>
+        </w:rPr>
+        <w:t xml:space="preserve">no sign of inflation is observed </w:t>
+      </w:r>
+      <w:r>
+        <w:rPr>
+          <w:rFonts w:ascii="Times New Roman" w:hAnsi="Times New Roman"/>
+          <w:color w:val="FF0000"/>
+          <w:sz w:val="24"/>
+        </w:rPr>
+        <w:t>(Figure S1)</w:t>
+      </w:r>
+      <w:r>
+        <w:rPr>
+          <w:rFonts w:ascii="Times New Roman" w:hAnsi="Times New Roman"/>
+          <w:color w:val="FF0000"/>
+          <w:sz w:val="24"/>
+        </w:rPr>
+        <w:t>.</w:t>
+      </w:r>
+      <w:r>
+        <w:rPr>
+          <w:rFonts w:ascii="Times New Roman" w:hAnsi="Times New Roman"/>
+          <w:sz w:val="24"/>
+        </w:rPr>
+        <w:t xml:space="preserve"> </w:t>
+      </w:r>
+      <w:r>
+        <w:rPr>
+          <w:rFonts w:ascii="Times New Roman" w:hAnsi="Times New Roman"/>
+          <w:sz w:val="24"/>
+        </w:rPr>
+        <w:t>E</w:t>
+      </w:r>
+      <w:r>
+        <w:rPr>
+          <w:rFonts w:ascii="Times New Roman" w:hAnsi="Times New Roman"/>
+          <w:sz w:val="24"/>
+        </w:rPr>
+        <w:t xml:space="preserve">mpirical power calculations </w:t>
+      </w:r>
+      <w:r>
+        <w:rPr>
+          <w:rFonts w:ascii="Times New Roman" w:hAnsi="Times New Roman"/>
+          <w:sz w:val="24"/>
+        </w:rPr>
+        <w:t xml:space="preserve">for </w:t>
+      </w:r>
+      <w:r>
+        <w:rPr>
+          <w:rFonts w:ascii="Times New Roman" w:hAnsi="Times New Roman"/>
+          <w:sz w:val="24"/>
+        </w:rPr>
+        <w:t xml:space="preserve">several known </w:t>
+      </w:r>
+      <w:r>
+        <w:rPr>
+          <w:rFonts w:ascii="Times New Roman" w:hAnsi="Times New Roman"/>
+          <w:sz w:val="24"/>
+        </w:rPr>
         <w:lastRenderedPageBreak/>
-        <w:t>recombination</w:t>
-      </w:r>
-      <w:r>
-        <w:rPr>
-          <w:rFonts w:ascii="Times New Roman" w:hAnsi="Times New Roman"/>
-          <w:color w:val="FF0000"/>
-          <w:sz w:val="24"/>
-        </w:rPr>
-        <w:t xml:space="preserve">, strong inter-marker LD </w:t>
-      </w:r>
-      <w:r>
-        <w:rPr>
-          <w:rFonts w:ascii="Times New Roman" w:hAnsi="Times New Roman"/>
-          <w:color w:val="FF0000"/>
-          <w:sz w:val="24"/>
-        </w:rPr>
-        <w:t>and</w:t>
-      </w:r>
-      <w:r>
-        <w:rPr>
-          <w:rFonts w:ascii="Times New Roman" w:hAnsi="Times New Roman"/>
-          <w:color w:val="FF0000"/>
-          <w:sz w:val="24"/>
-        </w:rPr>
-        <w:t xml:space="preserve"> missing</w:t>
-      </w:r>
-      <w:r>
-        <w:rPr>
-          <w:rFonts w:ascii="Times New Roman" w:hAnsi="Times New Roman"/>
-          <w:color w:val="FF0000"/>
-          <w:sz w:val="24"/>
-        </w:rPr>
-        <w:t xml:space="preserve"> </w:t>
-      </w:r>
-      <w:r>
-        <w:rPr>
-          <w:rFonts w:ascii="Times New Roman" w:hAnsi="Times New Roman"/>
-          <w:color w:val="FF0000"/>
-          <w:sz w:val="24"/>
-        </w:rPr>
-        <w:t xml:space="preserve">genotype </w:t>
-      </w:r>
-      <w:r>
-        <w:rPr>
-          <w:rFonts w:ascii="Times New Roman" w:hAnsi="Times New Roman"/>
-          <w:color w:val="FF0000"/>
-          <w:sz w:val="24"/>
-        </w:rPr>
-        <w:t>data</w:t>
-      </w:r>
-      <w:r>
-        <w:rPr>
-          <w:rFonts w:ascii="Times New Roman" w:hAnsi="Times New Roman"/>
-          <w:color w:val="FF0000"/>
-          <w:sz w:val="24"/>
-        </w:rPr>
-        <w:t xml:space="preserve">; </w:t>
-      </w:r>
-      <w:r>
-        <w:rPr>
-          <w:rFonts w:ascii="Times New Roman" w:hAnsi="Times New Roman"/>
-          <w:color w:val="FF0000"/>
-          <w:sz w:val="24"/>
-        </w:rPr>
-        <w:t xml:space="preserve">type I error is well controlled and </w:t>
-      </w:r>
-      <w:r>
-        <w:rPr>
-          <w:rFonts w:ascii="Times New Roman" w:hAnsi="Times New Roman"/>
-          <w:color w:val="FF0000"/>
-          <w:sz w:val="24"/>
-        </w:rPr>
-        <w:t xml:space="preserve">no sign of inflation is observed </w:t>
-      </w:r>
-      <w:r>
-        <w:rPr>
-          <w:rFonts w:ascii="Times New Roman" w:hAnsi="Times New Roman"/>
-          <w:color w:val="FF0000"/>
-          <w:sz w:val="24"/>
-        </w:rPr>
-        <w:t>(Figure S1)</w:t>
-      </w:r>
-      <w:r>
-        <w:rPr>
-          <w:rFonts w:ascii="Times New Roman" w:hAnsi="Times New Roman"/>
-          <w:color w:val="FF0000"/>
-          <w:sz w:val="24"/>
-        </w:rPr>
-        <w:t>.</w:t>
-      </w:r>
-      <w:r>
-        <w:rPr>
-          <w:rFonts w:ascii="Times New Roman" w:hAnsi="Times New Roman"/>
-          <w:sz w:val="24"/>
-        </w:rPr>
-        <w:t xml:space="preserve"> </w:t>
-      </w:r>
-      <w:r>
-        <w:rPr>
-          <w:rFonts w:ascii="Times New Roman" w:hAnsi="Times New Roman"/>
-          <w:sz w:val="24"/>
-        </w:rPr>
-        <w:t>E</w:t>
-      </w:r>
-      <w:r>
-        <w:rPr>
-          <w:rFonts w:ascii="Times New Roman" w:hAnsi="Times New Roman"/>
-          <w:sz w:val="24"/>
-        </w:rPr>
-        <w:t xml:space="preserve">mpirical power calculations </w:t>
-      </w:r>
-      <w:r>
-        <w:rPr>
-          <w:rFonts w:ascii="Times New Roman" w:hAnsi="Times New Roman"/>
-          <w:sz w:val="24"/>
-        </w:rPr>
-        <w:t xml:space="preserve">for </w:t>
-      </w:r>
-      <w:r>
-        <w:rPr>
-          <w:rFonts w:ascii="Times New Roman" w:hAnsi="Times New Roman"/>
-          <w:sz w:val="24"/>
-        </w:rPr>
-        <w:t>several known non-syndromic hearing loss genes</w:t>
+        <w:t>non-syndromic hearing loss genes</w:t>
       </w:r>
       <w:r>
         <w:rPr>
@@ -5322,7 +5370,28 @@
           <w:rFonts w:ascii="Times New Roman" w:hAnsi="Times New Roman"/>
           <w:sz w:val="24"/>
         </w:rPr>
-        <w:t xml:space="preserve">The number of founders with available genotypes in </w:t>
+        <w:t xml:space="preserve">The number of founders with available genotypes in data for linkage analysis might often be too small to obtain a sufficiently accurate allele frequency estimate, thus we recommend the input VCF file be annotated with </w:t>
+      </w:r>
+      <w:r>
+        <w:rPr>
+          <w:rFonts w:ascii="Times New Roman" w:hAnsi="Times New Roman"/>
+          <w:sz w:val="24"/>
+        </w:rPr>
+        <w:t xml:space="preserve">an </w:t>
+      </w:r>
+      <w:r>
+        <w:rPr>
+          <w:rFonts w:ascii="Times New Roman" w:hAnsi="Times New Roman"/>
+          <w:sz w:val="24"/>
+        </w:rPr>
+        <w:t>external source of MAF information</w:t>
+      </w:r>
+      <w:r>
+        <w:rPr>
+          <w:rFonts w:ascii="Times New Roman" w:hAnsi="Times New Roman"/>
+          <w:sz w:val="24"/>
+        </w:rPr>
+        <w:t xml:space="preserve">, </w:t>
       </w:r>
       <w:r>
         <w:rPr>
@@ -5330,28 +5399,7 @@
           <w:sz w:val="24"/>
         </w:rPr>
         <w:lastRenderedPageBreak/>
-        <w:t xml:space="preserve">data for linkage analysis might often be too small to obtain a sufficiently accurate allele frequency estimate, thus we recommend the input VCF file be annotated with </w:t>
-      </w:r>
-      <w:r>
-        <w:rPr>
-          <w:rFonts w:ascii="Times New Roman" w:hAnsi="Times New Roman"/>
-          <w:sz w:val="24"/>
-        </w:rPr>
-        <w:t xml:space="preserve">an </w:t>
-      </w:r>
-      <w:r>
-        <w:rPr>
-          <w:rFonts w:ascii="Times New Roman" w:hAnsi="Times New Roman"/>
-          <w:sz w:val="24"/>
-        </w:rPr>
-        <w:t>external source of MAF information</w:t>
-      </w:r>
-      <w:r>
-        <w:rPr>
-          <w:rFonts w:ascii="Times New Roman" w:hAnsi="Times New Roman"/>
-          <w:sz w:val="24"/>
-        </w:rPr>
-        <w:t xml:space="preserve">, e.g. </w:t>
+        <w:t xml:space="preserve">e.g. </w:t>
       </w:r>
       <w:r>
         <w:rPr>
@@ -5826,15 +5874,7 @@
           <w:rFonts w:ascii="Times New Roman" w:hAnsi="Times New Roman"/>
           <w:sz w:val="24"/>
         </w:rPr>
-        <w:t xml:space="preserve">can be limited </w:t>
-      </w:r>
-      <w:r>
-        <w:rPr>
-          <w:rFonts w:ascii="Times New Roman" w:hAnsi="Times New Roman"/>
-          <w:sz w:val="24"/>
-        </w:rPr>
-        <w:lastRenderedPageBreak/>
-        <w:t xml:space="preserve">to those variant sites </w:t>
+        <w:t xml:space="preserve">can be limited to those variant sites </w:t>
       </w:r>
       <w:r>
         <w:rPr>
@@ -5865,6 +5905,7 @@
           <w:rFonts w:ascii="Times New Roman" w:hAnsi="Times New Roman"/>
           <w:sz w:val="24"/>
         </w:rPr>
+        <w:lastRenderedPageBreak/>
         <w:t>In addition to the CHP method being more powerful than performing</w:t>
       </w:r>
       <w:r>
@@ -6416,7 +6457,49 @@
           <w:rFonts w:ascii="Times New Roman" w:hAnsi="Times New Roman"/>
           <w:sz w:val="24"/>
         </w:rPr>
-        <w:t xml:space="preserve">to exclude causal </w:t>
+        <w:t>to exclude causal variants in the presen</w:t>
+      </w:r>
+      <w:r>
+        <w:rPr>
+          <w:rFonts w:ascii="Times New Roman" w:hAnsi="Times New Roman"/>
+          <w:sz w:val="24"/>
+        </w:rPr>
+        <w:t>ce</w:t>
+      </w:r>
+      <w:r>
+        <w:rPr>
+          <w:rFonts w:ascii="Times New Roman" w:hAnsi="Times New Roman"/>
+          <w:sz w:val="24"/>
+        </w:rPr>
+        <w:t xml:space="preserve"> of phenocopies and/or reduced penetrance. </w:t>
+      </w:r>
+      <w:r>
+        <w:rPr>
+          <w:rFonts w:ascii="Times New Roman" w:hAnsi="Times New Roman"/>
+          <w:sz w:val="24"/>
+        </w:rPr>
+        <w:t>For Mendelian traits for which the penetrance model is not well established but the mode of inheritance is known</w:t>
+      </w:r>
+      <w:r>
+        <w:rPr>
+          <w:rFonts w:ascii="Times New Roman" w:hAnsi="Times New Roman"/>
+          <w:sz w:val="24"/>
+        </w:rPr>
+        <w:t>,</w:t>
+      </w:r>
+      <w:r>
+        <w:rPr>
+          <w:rFonts w:ascii="Times New Roman" w:hAnsi="Times New Roman"/>
+          <w:sz w:val="24"/>
+        </w:rPr>
+        <w:t xml:space="preserve"> an affected-only analysis can be performed where all unaffected individuals are made unknown</w:t>
+      </w:r>
+      <w:r>
+        <w:rPr>
+          <w:rFonts w:ascii="Times New Roman" w:hAnsi="Times New Roman"/>
+          <w:sz w:val="24"/>
+        </w:rPr>
+        <w:t xml:space="preserve"> to avoid </w:t>
       </w:r>
       <w:r>
         <w:rPr>
@@ -6424,49 +6507,7 @@
           <w:sz w:val="24"/>
         </w:rPr>
         <w:lastRenderedPageBreak/>
-        <w:t>variants in the presen</w:t>
-      </w:r>
-      <w:r>
-        <w:rPr>
-          <w:rFonts w:ascii="Times New Roman" w:hAnsi="Times New Roman"/>
-          <w:sz w:val="24"/>
-        </w:rPr>
-        <w:t>ce</w:t>
-      </w:r>
-      <w:r>
-        <w:rPr>
-          <w:rFonts w:ascii="Times New Roman" w:hAnsi="Times New Roman"/>
-          <w:sz w:val="24"/>
-        </w:rPr>
-        <w:t xml:space="preserve"> of phenocopies and/or reduced penetrance. </w:t>
-      </w:r>
-      <w:r>
-        <w:rPr>
-          <w:rFonts w:ascii="Times New Roman" w:hAnsi="Times New Roman"/>
-          <w:sz w:val="24"/>
-        </w:rPr>
-        <w:t>For Mendelian traits for which the penetrance model is not well established but the mode of inheritance is known</w:t>
-      </w:r>
-      <w:r>
-        <w:rPr>
-          <w:rFonts w:ascii="Times New Roman" w:hAnsi="Times New Roman"/>
-          <w:sz w:val="24"/>
-        </w:rPr>
-        <w:t>,</w:t>
-      </w:r>
-      <w:r>
-        <w:rPr>
-          <w:rFonts w:ascii="Times New Roman" w:hAnsi="Times New Roman"/>
-          <w:sz w:val="24"/>
-        </w:rPr>
-        <w:t xml:space="preserve"> an affected-only analysis can be performed where all unaffected individuals are made unknown</w:t>
-      </w:r>
-      <w:r>
-        <w:rPr>
-          <w:rFonts w:ascii="Times New Roman" w:hAnsi="Times New Roman"/>
-          <w:sz w:val="24"/>
-        </w:rPr>
-        <w:t xml:space="preserve"> to avoid decreased</w:t>
+        <w:t>decreased</w:t>
       </w:r>
       <w:r>
         <w:rPr>
@@ -6606,6 +6647,7 @@
     <w:p>
       <w:pPr>
         <w:pStyle w:val="Bibliography"/>
+        <w:spacing w:line="480" w:lineRule="auto"/>
         <w:rPr>
           <w:rFonts w:ascii="Times New Roman" w:hAnsi="Times New Roman"/>
           <w:sz w:val="24"/>
@@ -6633,7 +6675,7 @@
           <w:sz w:val="24"/>
         </w:rPr>
         <w:tab/>
-        <w:t xml:space="preserve">Ng SB, Buckingham KJ, Lee C, Bigham AW, Tabor HK, Dent KM </w:t>
+        <w:t xml:space="preserve">Ng SB, Buckingham KJ, Lee C </w:t>
       </w:r>
       <w:r>
         <w:rPr>
@@ -6687,6 +6729,7 @@
     <w:p>
       <w:pPr>
         <w:pStyle w:val="Bibliography"/>
+        <w:spacing w:line="480" w:lineRule="auto"/>
         <w:rPr>
           <w:rFonts w:ascii="Times New Roman" w:hAnsi="Times New Roman"/>
           <w:sz w:val="24"/>
@@ -6705,7 +6748,7 @@
           <w:sz w:val="24"/>
         </w:rPr>
         <w:tab/>
-        <w:t xml:space="preserve">Santos-Cortez RLP, Lee K, Azeem Z, Antonellis PJ, Pollock LM, Khan S </w:t>
+        <w:t xml:space="preserve">Santos-Cortez RLP, Lee K, Azeem Z </w:t>
       </w:r>
       <w:r>
         <w:rPr>
@@ -6759,6 +6802,7 @@
     <w:p>
       <w:pPr>
         <w:pStyle w:val="Bibliography"/>
+        <w:spacing w:line="480" w:lineRule="auto"/>
         <w:rPr>
           <w:rFonts w:ascii="Times New Roman" w:hAnsi="Times New Roman"/>
           <w:sz w:val="24"/>
@@ -6777,7 +6821,7 @@
           <w:sz w:val="24"/>
         </w:rPr>
         <w:tab/>
-        <w:t xml:space="preserve">Smith KR, Bromhead CJ, Hildebrand MS, Shearer AE, Lockhart PJ, Najmabadi H </w:t>
+        <w:t xml:space="preserve">Smith KR, Bromhead CJ, Hildebrand MS </w:t>
       </w:r>
       <w:r>
         <w:rPr>
@@ -6831,6 +6875,7 @@
     <w:p>
       <w:pPr>
         <w:pStyle w:val="Bibliography"/>
+        <w:spacing w:line="480" w:lineRule="auto"/>
         <w:rPr>
           <w:rFonts w:ascii="Times New Roman" w:hAnsi="Times New Roman"/>
           <w:sz w:val="24"/>
@@ -6887,16 +6932,18 @@
     <w:p>
       <w:pPr>
         <w:pStyle w:val="Bibliography"/>
-        <w:rPr>
-          <w:rFonts w:ascii="Times New Roman" w:hAnsi="Times New Roman"/>
-          <w:sz w:val="24"/>
-        </w:rPr>
-      </w:pPr>
-      <w:r>
-        <w:rPr>
-          <w:rFonts w:ascii="Times New Roman" w:hAnsi="Times New Roman"/>
-          <w:sz w:val="24"/>
-        </w:rPr>
+        <w:spacing w:line="480" w:lineRule="auto"/>
+        <w:rPr>
+          <w:rFonts w:ascii="Times New Roman" w:hAnsi="Times New Roman"/>
+          <w:sz w:val="24"/>
+        </w:rPr>
+      </w:pPr>
+      <w:r>
+        <w:rPr>
+          <w:rFonts w:ascii="Times New Roman" w:hAnsi="Times New Roman"/>
+          <w:sz w:val="24"/>
+        </w:rPr>
+        <w:lastRenderedPageBreak/>
         <w:t xml:space="preserve">5 </w:t>
       </w:r>
       <w:r>
@@ -6943,6 +6990,7 @@
     <w:p>
       <w:pPr>
         <w:pStyle w:val="Bibliography"/>
+        <w:spacing w:line="480" w:lineRule="auto"/>
         <w:rPr>
           <w:rFonts w:ascii="Times New Roman" w:hAnsi="Times New Roman"/>
           <w:sz w:val="24"/>
@@ -6999,6 +7047,7 @@
     <w:p>
       <w:pPr>
         <w:pStyle w:val="Bibliography"/>
+        <w:spacing w:line="480" w:lineRule="auto"/>
         <w:rPr>
           <w:rFonts w:ascii="Times New Roman" w:hAnsi="Times New Roman"/>
           <w:sz w:val="24"/>
@@ -7055,6 +7104,7 @@
     <w:p>
       <w:pPr>
         <w:pStyle w:val="Bibliography"/>
+        <w:spacing w:line="480" w:lineRule="auto"/>
         <w:rPr>
           <w:rFonts w:ascii="Times New Roman" w:hAnsi="Times New Roman"/>
           <w:sz w:val="24"/>
@@ -7111,17 +7161,17 @@
     <w:p>
       <w:pPr>
         <w:pStyle w:val="Bibliography"/>
-        <w:rPr>
-          <w:rFonts w:ascii="Times New Roman" w:hAnsi="Times New Roman"/>
-          <w:sz w:val="24"/>
-        </w:rPr>
-      </w:pPr>
-      <w:r>
-        <w:rPr>
-          <w:rFonts w:ascii="Times New Roman" w:hAnsi="Times New Roman"/>
-          <w:sz w:val="24"/>
-        </w:rPr>
-        <w:lastRenderedPageBreak/>
+        <w:spacing w:line="480" w:lineRule="auto"/>
+        <w:rPr>
+          <w:rFonts w:ascii="Times New Roman" w:hAnsi="Times New Roman"/>
+          <w:sz w:val="24"/>
+        </w:rPr>
+      </w:pPr>
+      <w:r>
+        <w:rPr>
+          <w:rFonts w:ascii="Times New Roman" w:hAnsi="Times New Roman"/>
+          <w:sz w:val="24"/>
+        </w:rPr>
         <w:t xml:space="preserve">9 </w:t>
       </w:r>
       <w:r>
@@ -7168,6 +7218,7 @@
     <w:p>
       <w:pPr>
         <w:pStyle w:val="Bibliography"/>
+        <w:spacing w:line="480" w:lineRule="auto"/>
         <w:rPr>
           <w:rFonts w:ascii="Times New Roman" w:hAnsi="Times New Roman"/>
           <w:sz w:val="24"/>
@@ -7224,6 +7275,7 @@
     <w:p>
       <w:pPr>
         <w:pStyle w:val="Bibliography"/>
+        <w:spacing w:line="480" w:lineRule="auto"/>
         <w:rPr>
           <w:rFonts w:ascii="Times New Roman" w:hAnsi="Times New Roman"/>
           <w:sz w:val="24"/>
@@ -7280,6 +7332,7 @@
     <w:p>
       <w:pPr>
         <w:pStyle w:val="Bibliography"/>
+        <w:spacing w:line="480" w:lineRule="auto"/>
         <w:rPr>
           <w:rFonts w:ascii="Times New Roman" w:hAnsi="Times New Roman"/>
           <w:sz w:val="24"/>
@@ -7336,6 +7389,7 @@
     <w:p>
       <w:pPr>
         <w:pStyle w:val="Bibliography"/>
+        <w:spacing w:line="480" w:lineRule="auto"/>
         <w:rPr>
           <w:rFonts w:ascii="Times New Roman" w:hAnsi="Times New Roman"/>
           <w:sz w:val="24"/>
@@ -7392,16 +7446,18 @@
     <w:p>
       <w:pPr>
         <w:pStyle w:val="Bibliography"/>
-        <w:rPr>
-          <w:rFonts w:ascii="Times New Roman" w:hAnsi="Times New Roman"/>
-          <w:sz w:val="24"/>
-        </w:rPr>
-      </w:pPr>
-      <w:r>
-        <w:rPr>
-          <w:rFonts w:ascii="Times New Roman" w:hAnsi="Times New Roman"/>
-          <w:sz w:val="24"/>
-        </w:rPr>
+        <w:spacing w:line="480" w:lineRule="auto"/>
+        <w:rPr>
+          <w:rFonts w:ascii="Times New Roman" w:hAnsi="Times New Roman"/>
+          <w:sz w:val="24"/>
+        </w:rPr>
+      </w:pPr>
+      <w:r>
+        <w:rPr>
+          <w:rFonts w:ascii="Times New Roman" w:hAnsi="Times New Roman"/>
+          <w:sz w:val="24"/>
+        </w:rPr>
+        <w:lastRenderedPageBreak/>
         <w:t xml:space="preserve">14 </w:t>
       </w:r>
       <w:r>
@@ -7448,6 +7504,7 @@
     <w:p>
       <w:pPr>
         <w:pStyle w:val="Bibliography"/>
+        <w:spacing w:line="480" w:lineRule="auto"/>
         <w:rPr>
           <w:rFonts w:ascii="Times New Roman" w:hAnsi="Times New Roman"/>
           <w:sz w:val="24"/>
@@ -7504,6 +7561,7 @@
     <w:p>
       <w:pPr>
         <w:pStyle w:val="Bibliography"/>
+        <w:spacing w:line="480" w:lineRule="auto"/>
         <w:rPr>
           <w:rFonts w:ascii="Times New Roman" w:hAnsi="Times New Roman"/>
           <w:sz w:val="24"/>
@@ -7560,6 +7618,7 @@
     <w:p>
       <w:pPr>
         <w:pStyle w:val="Bibliography"/>
+        <w:spacing w:line="480" w:lineRule="auto"/>
         <w:rPr>
           <w:rFonts w:ascii="Times New Roman" w:hAnsi="Times New Roman"/>
           <w:sz w:val="24"/>
@@ -7616,6 +7675,7 @@
     <w:p>
       <w:pPr>
         <w:pStyle w:val="Bibliography"/>
+        <w:spacing w:line="480" w:lineRule="auto"/>
         <w:rPr>
           <w:rFonts w:ascii="Times New Roman" w:hAnsi="Times New Roman"/>
           <w:sz w:val="24"/>
@@ -7788,7 +7848,6 @@
           <w:sz w:val="24"/>
           <w:szCs w:val="24"/>
         </w:rPr>
-        <w:lastRenderedPageBreak/>
         <w:t xml:space="preserve">NCBI ClinVar, </w:t>
       </w:r>
       <w:r>
@@ -7835,6 +7894,7 @@
           <w:sz w:val="24"/>
           <w:szCs w:val="24"/>
         </w:rPr>
+        <w:lastRenderedPageBreak/>
         <w:t xml:space="preserve">http://hapmap.ncbi.nlm.nih.gov/downloads/recombination/latest/rates/ </w:t>
       </w:r>
       <w:r>
@@ -8804,24 +8864,32 @@
           <w:sz w:val="24"/>
           <w:szCs w:val="24"/>
         </w:rPr>
+        <w:t xml:space="preserve">recessive model; panel C displays the power for the LOD and HLOD statistics under </w:t>
+      </w:r>
+      <w:r>
+        <w:rPr>
+          <w:rFonts w:ascii="Times New Roman" w:hAnsi="Times New Roman"/>
+          <w:sz w:val="24"/>
+          <w:szCs w:val="24"/>
+        </w:rPr>
+        <w:t xml:space="preserve">an autosomal </w:t>
+      </w:r>
+      <w:r>
+        <w:rPr>
+          <w:rFonts w:ascii="Times New Roman" w:hAnsi="Times New Roman"/>
+          <w:sz w:val="24"/>
+          <w:szCs w:val="24"/>
+        </w:rPr>
+        <w:t xml:space="preserve">recessive model </w:t>
+      </w:r>
+      <w:r>
+        <w:rPr>
+          <w:rFonts w:ascii="Times New Roman" w:hAnsi="Times New Roman"/>
+          <w:sz w:val="24"/>
+          <w:szCs w:val="24"/>
+        </w:rPr>
         <w:lastRenderedPageBreak/>
-        <w:t xml:space="preserve">recessive model; panel C displays the power for the LOD and HLOD statistics under </w:t>
-      </w:r>
-      <w:r>
-        <w:rPr>
-          <w:rFonts w:ascii="Times New Roman" w:hAnsi="Times New Roman"/>
-          <w:sz w:val="24"/>
-          <w:szCs w:val="24"/>
-        </w:rPr>
-        <w:t xml:space="preserve">an autosomal </w:t>
-      </w:r>
-      <w:r>
-        <w:rPr>
-          <w:rFonts w:ascii="Times New Roman" w:hAnsi="Times New Roman"/>
-          <w:sz w:val="24"/>
-          <w:szCs w:val="24"/>
-        </w:rPr>
-        <w:t>recessive model in the presence of</w:t>
+        <w:t>in the presence of</w:t>
       </w:r>
       <w:r>
         <w:rPr>
@@ -15069,7 +15137,7 @@
 </file>
 
 <file path=customXml/itemProps1.xml><?xml version="1.0" encoding="utf-8"?>
-<ds:datastoreItem xmlns:ds="http://schemas.openxmlformats.org/officeDocument/2006/customXml" ds:itemID="{5E2B38F6-470C-4DFD-AFBD-3DB22DDA73EE}">
+<ds:datastoreItem xmlns:ds="http://schemas.openxmlformats.org/officeDocument/2006/customXml" ds:itemID="{A0FCEDB8-CE0B-4B48-83AB-3CAB382E2D66}">
   <ds:schemaRefs>
     <ds:schemaRef ds:uri="http://schemas.openxmlformats.org/officeDocument/2006/bibliography"/>
   </ds:schemaRefs>

</xml_diff>